<commit_message>
Week 12 Scrum Template
</commit_message>
<xml_diff>
--- a/Scrum meetings/SCRUM-MEETING-Week12.docx
+++ b/Scrum meetings/SCRUM-MEETING-Week12.docx
@@ -20,7 +20,13 @@
         <w:t> </w:t>
       </w:r>
       <w:r>
-        <w:t>SCRUM MEETING WEEK ()</w:t>
+        <w:t>SCRUM MEETING WEEK (</w:t>
+      </w:r>
+      <w:r>
+        <w:t>12</w:t>
+      </w:r>
+      <w:r>
+        <w:t>)</w:t>
       </w:r>
     </w:p>
     <w:p>
@@ -92,7 +98,7 @@
           <w:szCs w:val="34"/>
         </w:rPr>
         <w:drawing>
-          <wp:inline distT="0" distB="0" distL="0" distR="0" wp14:anchorId="79682000" wp14:editId="2AA0A4C6">
+          <wp:inline distT="0" distB="0" distL="0" distR="0" wp14:anchorId="20B44F0A" wp14:editId="4049086D">
             <wp:extent cx="157163" cy="157163"/>
             <wp:effectExtent l="0" t="0" r="0" b="0"/>
             <wp:docPr id="1499542647" name="Picture 4" descr=":white_check_mark:"/>
@@ -297,20 +303,72 @@
                 <w:rFonts w:ascii="Times New Roman" w:eastAsia="Times New Roman" w:hAnsi="Times New Roman" w:cs="Times New Roman"/>
               </w:rPr>
             </w:pPr>
-          </w:p>
-          <w:p>
-            <w:pPr>
-              <w:rPr>
-                <w:rFonts w:ascii="Times New Roman" w:eastAsia="Times New Roman" w:hAnsi="Times New Roman" w:cs="Times New Roman"/>
-              </w:rPr>
-            </w:pPr>
-          </w:p>
-          <w:p>
-            <w:pPr>
-              <w:rPr>
-                <w:rFonts w:ascii="Times New Roman" w:eastAsia="Times New Roman" w:hAnsi="Times New Roman" w:cs="Times New Roman"/>
-              </w:rPr>
-            </w:pPr>
+            <w:r>
+              <w:rPr>
+                <w:rFonts w:ascii="Times New Roman" w:eastAsia="Times New Roman" w:hAnsi="Times New Roman" w:cs="Times New Roman"/>
+              </w:rPr>
+              <w:t xml:space="preserve">Communicated using WhatsApp to share struggles group members ran into </w:t>
+            </w:r>
+            <w:proofErr w:type="gramStart"/>
+            <w:r>
+              <w:rPr>
+                <w:rFonts w:ascii="Times New Roman" w:eastAsia="Times New Roman" w:hAnsi="Times New Roman" w:cs="Times New Roman"/>
+              </w:rPr>
+              <w:t>in order to</w:t>
+            </w:r>
+            <w:proofErr w:type="gramEnd"/>
+            <w:r>
+              <w:rPr>
+                <w:rFonts w:ascii="Times New Roman" w:eastAsia="Times New Roman" w:hAnsi="Times New Roman" w:cs="Times New Roman"/>
+              </w:rPr>
+              <w:t xml:space="preserve"> get help</w:t>
+            </w:r>
+            <w:r>
+              <w:rPr>
+                <w:rFonts w:ascii="Times New Roman" w:eastAsia="Times New Roman" w:hAnsi="Times New Roman" w:cs="Times New Roman"/>
+              </w:rPr>
+              <w:t>.</w:t>
+            </w:r>
+          </w:p>
+          <w:p>
+            <w:pPr>
+              <w:rPr>
+                <w:rFonts w:ascii="Times New Roman" w:eastAsia="Times New Roman" w:hAnsi="Times New Roman" w:cs="Times New Roman"/>
+              </w:rPr>
+            </w:pPr>
+          </w:p>
+          <w:p>
+            <w:pPr>
+              <w:rPr>
+                <w:rFonts w:ascii="Times New Roman" w:eastAsia="Times New Roman" w:hAnsi="Times New Roman" w:cs="Times New Roman"/>
+              </w:rPr>
+            </w:pPr>
+            <w:r>
+              <w:rPr>
+                <w:rFonts w:ascii="Times New Roman" w:eastAsia="Times New Roman" w:hAnsi="Times New Roman" w:cs="Times New Roman"/>
+              </w:rPr>
+              <w:t>Re-routed and fixed the file system organization.</w:t>
+            </w:r>
+          </w:p>
+          <w:p>
+            <w:pPr>
+              <w:rPr>
+                <w:rFonts w:ascii="Times New Roman" w:eastAsia="Times New Roman" w:hAnsi="Times New Roman" w:cs="Times New Roman"/>
+              </w:rPr>
+            </w:pPr>
+          </w:p>
+          <w:p>
+            <w:pPr>
+              <w:rPr>
+                <w:rFonts w:ascii="Times New Roman" w:eastAsia="Times New Roman" w:hAnsi="Times New Roman" w:cs="Times New Roman"/>
+              </w:rPr>
+            </w:pPr>
+            <w:r>
+              <w:rPr>
+                <w:rFonts w:ascii="Times New Roman" w:eastAsia="Times New Roman" w:hAnsi="Times New Roman" w:cs="Times New Roman"/>
+              </w:rPr>
+              <w:t>Had separate group meetings to help plan and work on issues.</w:t>
+            </w:r>
           </w:p>
           <w:p>
             <w:pPr>
@@ -345,6 +403,80 @@
               <w:t>​​</w:t>
             </w:r>
           </w:p>
+          <w:p>
+            <w:pPr>
+              <w:rPr>
+                <w:rFonts w:ascii="Times New Roman" w:eastAsia="Times New Roman" w:hAnsi="Times New Roman" w:cs="Times New Roman"/>
+              </w:rPr>
+            </w:pPr>
+            <w:r>
+              <w:rPr>
+                <w:rFonts w:ascii="Times New Roman" w:eastAsia="Times New Roman" w:hAnsi="Times New Roman" w:cs="Times New Roman"/>
+              </w:rPr>
+              <w:t>Looked over everyone’s work from the previous sprint to ensure it matched everyone’s expectations.</w:t>
+            </w:r>
+          </w:p>
+          <w:p>
+            <w:pPr>
+              <w:rPr>
+                <w:rFonts w:ascii="Times New Roman" w:eastAsia="Times New Roman" w:hAnsi="Times New Roman" w:cs="Times New Roman"/>
+              </w:rPr>
+            </w:pPr>
+          </w:p>
+          <w:p>
+            <w:pPr>
+              <w:rPr>
+                <w:rFonts w:ascii="Times New Roman" w:eastAsia="Times New Roman" w:hAnsi="Times New Roman" w:cs="Times New Roman"/>
+              </w:rPr>
+            </w:pPr>
+            <w:r>
+              <w:rPr>
+                <w:rFonts w:ascii="Times New Roman" w:eastAsia="Times New Roman" w:hAnsi="Times New Roman" w:cs="Times New Roman"/>
+              </w:rPr>
+              <w:t>Divided up the work for the next sprint.</w:t>
+            </w:r>
+          </w:p>
+          <w:p>
+            <w:pPr>
+              <w:rPr>
+                <w:rFonts w:ascii="Times New Roman" w:eastAsia="Times New Roman" w:hAnsi="Times New Roman" w:cs="Times New Roman"/>
+              </w:rPr>
+            </w:pPr>
+          </w:p>
+          <w:p>
+            <w:pPr>
+              <w:rPr>
+                <w:rFonts w:ascii="Times New Roman" w:eastAsia="Times New Roman" w:hAnsi="Times New Roman" w:cs="Times New Roman"/>
+              </w:rPr>
+            </w:pPr>
+            <w:r>
+              <w:rPr>
+                <w:rFonts w:ascii="Times New Roman" w:eastAsia="Times New Roman" w:hAnsi="Times New Roman" w:cs="Times New Roman"/>
+              </w:rPr>
+              <w:t xml:space="preserve">Discussed any issues we ran into this week that need to be resolved </w:t>
+            </w:r>
+            <w:proofErr w:type="gramStart"/>
+            <w:r>
+              <w:rPr>
+                <w:rFonts w:ascii="Times New Roman" w:eastAsia="Times New Roman" w:hAnsi="Times New Roman" w:cs="Times New Roman"/>
+              </w:rPr>
+              <w:t>in order to</w:t>
+            </w:r>
+            <w:proofErr w:type="gramEnd"/>
+            <w:r>
+              <w:rPr>
+                <w:rFonts w:ascii="Times New Roman" w:eastAsia="Times New Roman" w:hAnsi="Times New Roman" w:cs="Times New Roman"/>
+              </w:rPr>
+              <w:t xml:space="preserve"> continue implementing everything properly.</w:t>
+            </w:r>
+          </w:p>
+          <w:p>
+            <w:pPr>
+              <w:rPr>
+                <w:rFonts w:ascii="Times New Roman" w:eastAsia="Times New Roman" w:hAnsi="Times New Roman" w:cs="Times New Roman"/>
+              </w:rPr>
+            </w:pPr>
+          </w:p>
         </w:tc>
         <w:tc>
           <w:tcPr>
@@ -362,6 +494,59 @@
                 <w:rFonts w:ascii="Times New Roman" w:eastAsia="Times New Roman" w:hAnsi="Times New Roman" w:cs="Times New Roman"/>
               </w:rPr>
               <w:t>​​</w:t>
+            </w:r>
+          </w:p>
+          <w:p>
+            <w:pPr>
+              <w:rPr>
+                <w:rFonts w:ascii="Times New Roman" w:eastAsia="Times New Roman" w:hAnsi="Times New Roman" w:cs="Times New Roman"/>
+              </w:rPr>
+            </w:pPr>
+            <w:r>
+              <w:rPr>
+                <w:rFonts w:ascii="Times New Roman" w:eastAsia="Times New Roman" w:hAnsi="Times New Roman" w:cs="Times New Roman"/>
+              </w:rPr>
+              <w:t xml:space="preserve">Finish up any other issues we have left. </w:t>
+            </w:r>
+          </w:p>
+          <w:p>
+            <w:pPr>
+              <w:rPr>
+                <w:rFonts w:ascii="Times New Roman" w:eastAsia="Times New Roman" w:hAnsi="Times New Roman" w:cs="Times New Roman"/>
+              </w:rPr>
+            </w:pPr>
+          </w:p>
+          <w:p>
+            <w:pPr>
+              <w:rPr>
+                <w:rFonts w:ascii="Times New Roman" w:eastAsia="Times New Roman" w:hAnsi="Times New Roman" w:cs="Times New Roman"/>
+              </w:rPr>
+            </w:pPr>
+            <w:r>
+              <w:rPr>
+                <w:rFonts w:ascii="Times New Roman" w:eastAsia="Times New Roman" w:hAnsi="Times New Roman" w:cs="Times New Roman"/>
+              </w:rPr>
+              <w:t>Make final changes.</w:t>
+            </w:r>
+          </w:p>
+          <w:p>
+            <w:pPr>
+              <w:rPr>
+                <w:rFonts w:ascii="Times New Roman" w:eastAsia="Times New Roman" w:hAnsi="Times New Roman" w:cs="Times New Roman"/>
+              </w:rPr>
+            </w:pPr>
+          </w:p>
+          <w:p>
+            <w:pPr>
+              <w:rPr>
+                <w:rFonts w:ascii="Times New Roman" w:eastAsia="Times New Roman" w:hAnsi="Times New Roman" w:cs="Times New Roman"/>
+              </w:rPr>
+            </w:pPr>
+            <w:r>
+              <w:rPr>
+                <w:rFonts w:ascii="Times New Roman" w:eastAsia="Times New Roman" w:hAnsi="Times New Roman" w:cs="Times New Roman"/>
+              </w:rPr>
+              <w:t>Start on M5 requirements.</w:t>
             </w:r>
           </w:p>
         </w:tc>
@@ -436,7 +621,7 @@
           <w:szCs w:val="34"/>
         </w:rPr>
         <w:drawing>
-          <wp:inline distT="0" distB="0" distL="0" distR="0">
+          <wp:inline distT="0" distB="0" distL="0" distR="0" wp14:anchorId="4CD5169D" wp14:editId="0A0D81AF">
             <wp:extent cx="171450" cy="171450"/>
             <wp:effectExtent l="0" t="0" r="6350" b="6350"/>
             <wp:docPr id="922092399" name="Picture 3" descr=":busts_in_silhouette:"/>
@@ -619,14 +804,14 @@
                 <w:rFonts w:ascii="Times New Roman" w:eastAsia="Times New Roman" w:hAnsi="Times New Roman" w:cs="Times New Roman"/>
                 <w:spacing w:val="-1"/>
               </w:rPr>
-              <w:t>​​</w:t>
-            </w:r>
-            <w:r>
-              <w:rPr>
-                <w:rFonts w:ascii="Times New Roman" w:eastAsia="Times New Roman" w:hAnsi="Times New Roman" w:cs="Times New Roman"/>
-                <w:spacing w:val="-1"/>
-              </w:rPr>
-              <w:t xml:space="preserve"> </w:t>
+              <w:t xml:space="preserve">​​ </w:t>
+            </w:r>
+            <w:r>
+              <w:rPr>
+                <w:rFonts w:ascii="Times New Roman" w:eastAsia="Times New Roman" w:hAnsi="Times New Roman" w:cs="Times New Roman"/>
+                <w:spacing w:val="-1"/>
+              </w:rPr>
+              <w:t>Julie Flament</w:t>
             </w:r>
           </w:p>
         </w:tc>
@@ -647,14 +832,14 @@
                 <w:rFonts w:ascii="Times New Roman" w:eastAsia="Times New Roman" w:hAnsi="Times New Roman" w:cs="Times New Roman"/>
                 <w:spacing w:val="-1"/>
               </w:rPr>
-              <w:t>​​</w:t>
-            </w:r>
-            <w:r>
-              <w:rPr>
-                <w:rFonts w:ascii="Times New Roman" w:eastAsia="Times New Roman" w:hAnsi="Times New Roman" w:cs="Times New Roman"/>
-                <w:spacing w:val="-1"/>
-              </w:rPr>
-              <w:t xml:space="preserve"> </w:t>
+              <w:t xml:space="preserve">​​ </w:t>
+            </w:r>
+            <w:r>
+              <w:rPr>
+                <w:rFonts w:ascii="Times New Roman" w:eastAsia="Times New Roman" w:hAnsi="Times New Roman" w:cs="Times New Roman"/>
+                <w:spacing w:val="-1"/>
+              </w:rPr>
+              <w:t>Scrum Master</w:t>
             </w:r>
           </w:p>
         </w:tc>
@@ -669,11 +854,21 @@
           </w:tcPr>
           <w:p>
             <w:pPr>
-              <w:rPr>
-                <w:rFonts w:ascii="Times New Roman" w:eastAsia="Times New Roman" w:hAnsi="Times New Roman" w:cs="Times New Roman"/>
-                <w:spacing w:val="-1"/>
-              </w:rPr>
-            </w:pPr>
+              <w:tabs>
+                <w:tab w:val="left" w:pos="1961"/>
+              </w:tabs>
+              <w:rPr>
+                <w:rFonts w:ascii="Times New Roman" w:eastAsia="Times New Roman" w:hAnsi="Times New Roman" w:cs="Times New Roman"/>
+                <w:spacing w:val="-1"/>
+              </w:rPr>
+            </w:pPr>
+            <w:r>
+              <w:rPr>
+                <w:rFonts w:ascii="Times New Roman" w:eastAsia="Times New Roman" w:hAnsi="Times New Roman" w:cs="Times New Roman"/>
+                <w:spacing w:val="-1"/>
+              </w:rPr>
+              <w:t>Noah Stasuik</w:t>
+            </w:r>
           </w:p>
         </w:tc>
         <w:tc>
@@ -687,6 +882,13 @@
                 <w:spacing w:val="-1"/>
               </w:rPr>
             </w:pPr>
+            <w:r>
+              <w:rPr>
+                <w:rFonts w:ascii="Times New Roman" w:eastAsia="Times New Roman" w:hAnsi="Times New Roman" w:cs="Times New Roman"/>
+                <w:spacing w:val="-1"/>
+              </w:rPr>
+              <w:t>Project Manager</w:t>
+            </w:r>
           </w:p>
         </w:tc>
       </w:tr>
@@ -705,6 +907,22 @@
                 <w:spacing w:val="-1"/>
               </w:rPr>
             </w:pPr>
+            <w:r>
+              <w:rPr>
+                <w:rFonts w:ascii="Times New Roman" w:eastAsia="Times New Roman" w:hAnsi="Times New Roman" w:cs="Times New Roman"/>
+                <w:spacing w:val="-1"/>
+              </w:rPr>
+              <w:t xml:space="preserve">Trevor </w:t>
+            </w:r>
+            <w:proofErr w:type="spellStart"/>
+            <w:r>
+              <w:rPr>
+                <w:rFonts w:ascii="Times New Roman" w:eastAsia="Times New Roman" w:hAnsi="Times New Roman" w:cs="Times New Roman"/>
+                <w:spacing w:val="-1"/>
+              </w:rPr>
+              <w:t>Winser</w:t>
+            </w:r>
+            <w:proofErr w:type="spellEnd"/>
           </w:p>
         </w:tc>
         <w:tc>
@@ -718,6 +936,13 @@
                 <w:spacing w:val="-1"/>
               </w:rPr>
             </w:pPr>
+            <w:r>
+              <w:rPr>
+                <w:rFonts w:ascii="Times New Roman" w:eastAsia="Times New Roman" w:hAnsi="Times New Roman" w:cs="Times New Roman"/>
+                <w:spacing w:val="-1"/>
+              </w:rPr>
+              <w:t>Developer</w:t>
+            </w:r>
           </w:p>
         </w:tc>
       </w:tr>
@@ -736,6 +961,13 @@
                 <w:spacing w:val="-1"/>
               </w:rPr>
             </w:pPr>
+            <w:r>
+              <w:rPr>
+                <w:rFonts w:ascii="Times New Roman" w:eastAsia="Times New Roman" w:hAnsi="Times New Roman" w:cs="Times New Roman"/>
+                <w:spacing w:val="-1"/>
+              </w:rPr>
+              <w:t>Komal Singh</w:t>
+            </w:r>
           </w:p>
         </w:tc>
         <w:tc>
@@ -749,6 +981,13 @@
                 <w:spacing w:val="-1"/>
               </w:rPr>
             </w:pPr>
+            <w:r>
+              <w:rPr>
+                <w:rFonts w:ascii="Times New Roman" w:eastAsia="Times New Roman" w:hAnsi="Times New Roman" w:cs="Times New Roman"/>
+                <w:spacing w:val="-1"/>
+              </w:rPr>
+              <w:t>Developer</w:t>
+            </w:r>
           </w:p>
         </w:tc>
       </w:tr>
@@ -767,6 +1006,22 @@
                 <w:spacing w:val="-1"/>
               </w:rPr>
             </w:pPr>
+            <w:proofErr w:type="spellStart"/>
+            <w:r>
+              <w:rPr>
+                <w:rFonts w:ascii="Times New Roman" w:eastAsia="Times New Roman" w:hAnsi="Times New Roman" w:cs="Times New Roman"/>
+                <w:spacing w:val="-1"/>
+              </w:rPr>
+              <w:t>Lakshay</w:t>
+            </w:r>
+            <w:proofErr w:type="spellEnd"/>
+            <w:r>
+              <w:rPr>
+                <w:rFonts w:ascii="Times New Roman" w:eastAsia="Times New Roman" w:hAnsi="Times New Roman" w:cs="Times New Roman"/>
+                <w:spacing w:val="-1"/>
+              </w:rPr>
+              <w:t xml:space="preserve"> Dang</w:t>
+            </w:r>
           </w:p>
         </w:tc>
         <w:tc>
@@ -780,6 +1035,13 @@
                 <w:spacing w:val="-1"/>
               </w:rPr>
             </w:pPr>
+            <w:r>
+              <w:rPr>
+                <w:rFonts w:ascii="Times New Roman" w:eastAsia="Times New Roman" w:hAnsi="Times New Roman" w:cs="Times New Roman"/>
+                <w:spacing w:val="-1"/>
+              </w:rPr>
+              <w:t>Developer</w:t>
+            </w:r>
           </w:p>
         </w:tc>
       </w:tr>
@@ -894,7 +1156,7 @@
           <w:szCs w:val="34"/>
         </w:rPr>
         <w:drawing>
-          <wp:inline distT="0" distB="0" distL="0" distR="0">
+          <wp:inline distT="0" distB="0" distL="0" distR="0" wp14:anchorId="6AFB1703" wp14:editId="7CFCD1E7">
             <wp:extent cx="185738" cy="185738"/>
             <wp:effectExtent l="0" t="0" r="5080" b="5080"/>
             <wp:docPr id="459473846" name="Picture 2" descr=":pencil2:"/>
@@ -1068,14 +1330,7 @@
                 <w:rFonts w:ascii="Times New Roman" w:eastAsia="Times New Roman" w:hAnsi="Times New Roman" w:cs="Times New Roman"/>
                 <w:spacing w:val="-1"/>
               </w:rPr>
-              <w:t>​​</w:t>
-            </w:r>
-            <w:r>
-              <w:rPr>
-                <w:rFonts w:ascii="Times New Roman" w:eastAsia="Times New Roman" w:hAnsi="Times New Roman" w:cs="Times New Roman"/>
-                <w:spacing w:val="-1"/>
-              </w:rPr>
-              <w:t>e.g., Bugs</w:t>
+              <w:t>Testing and Integration</w:t>
             </w:r>
           </w:p>
         </w:tc>
@@ -1129,7 +1384,7 @@
                 <w:rFonts w:ascii="Times New Roman" w:eastAsia="Times New Roman" w:hAnsi="Times New Roman" w:cs="Times New Roman"/>
                 <w:spacing w:val="-1"/>
               </w:rPr>
-              <w:t xml:space="preserve"> </w:t>
+              <w:t>12</w:t>
             </w:r>
           </w:p>
         </w:tc>
@@ -1174,6 +1429,13 @@
                 <w:spacing w:val="-1"/>
               </w:rPr>
             </w:pPr>
+            <w:r>
+              <w:rPr>
+                <w:rFonts w:ascii="Times New Roman" w:eastAsia="Times New Roman" w:hAnsi="Times New Roman" w:cs="Times New Roman"/>
+                <w:spacing w:val="-1"/>
+              </w:rPr>
+              <w:t>4</w:t>
+            </w:r>
           </w:p>
         </w:tc>
       </w:tr>
@@ -1217,6 +1479,13 @@
                 <w:spacing w:val="-1"/>
               </w:rPr>
             </w:pPr>
+            <w:r>
+              <w:rPr>
+                <w:rFonts w:ascii="Times New Roman" w:eastAsia="Times New Roman" w:hAnsi="Times New Roman" w:cs="Times New Roman"/>
+                <w:spacing w:val="-1"/>
+              </w:rPr>
+              <w:t>40 hours</w:t>
+            </w:r>
           </w:p>
         </w:tc>
       </w:tr>
@@ -1244,6 +1513,7 @@
                 <w:bCs/>
                 <w:spacing w:val="-1"/>
               </w:rPr>
+              <w:lastRenderedPageBreak/>
               <w:t>Summary</w:t>
             </w:r>
           </w:p>
@@ -1272,7 +1542,7 @@
                 <w:rFonts w:ascii="Times New Roman" w:eastAsia="Times New Roman" w:hAnsi="Times New Roman" w:cs="Times New Roman"/>
                 <w:spacing w:val="-1"/>
               </w:rPr>
-              <w:t xml:space="preserve"> </w:t>
+              <w:t xml:space="preserve">Worked on updating the file system and rerouting everything. Made a predictions dashboard, with two visualizations (map and graph). Finished M4 requirements. </w:t>
             </w:r>
           </w:p>
         </w:tc>
@@ -1300,7 +1570,6 @@
           <w:sz w:val="27"/>
           <w:szCs w:val="27"/>
         </w:rPr>
-        <w:lastRenderedPageBreak/>
         <w:t>Details</w:t>
       </w:r>
       <w:r>
@@ -1388,7 +1657,22 @@
                 <w:rFonts w:ascii="Times New Roman" w:eastAsia="Times New Roman" w:hAnsi="Times New Roman" w:cs="Times New Roman"/>
                 <w:spacing w:val="-1"/>
               </w:rPr>
-              <w:t xml:space="preserve"> </w:t>
+              <w:t>March 26</w:t>
+            </w:r>
+            <w:r>
+              <w:rPr>
+                <w:rFonts w:ascii="Times New Roman" w:eastAsia="Times New Roman" w:hAnsi="Times New Roman" w:cs="Times New Roman"/>
+                <w:spacing w:val="-1"/>
+                <w:vertAlign w:val="superscript"/>
+              </w:rPr>
+              <w:t>th</w:t>
+            </w:r>
+            <w:r>
+              <w:rPr>
+                <w:rFonts w:ascii="Times New Roman" w:eastAsia="Times New Roman" w:hAnsi="Times New Roman" w:cs="Times New Roman"/>
+                <w:spacing w:val="-1"/>
+              </w:rPr>
+              <w:t>, 2024</w:t>
             </w:r>
           </w:p>
         </w:tc>
@@ -1430,6 +1714,28 @@
                 <w:spacing w:val="-1"/>
               </w:rPr>
             </w:pPr>
+            <w:r>
+              <w:rPr>
+                <w:rFonts w:ascii="Times New Roman" w:eastAsia="Times New Roman" w:hAnsi="Times New Roman" w:cs="Times New Roman"/>
+                <w:spacing w:val="-1"/>
+              </w:rPr>
+              <w:t>April 1</w:t>
+            </w:r>
+            <w:r>
+              <w:rPr>
+                <w:rFonts w:ascii="Times New Roman" w:eastAsia="Times New Roman" w:hAnsi="Times New Roman" w:cs="Times New Roman"/>
+                <w:spacing w:val="-1"/>
+                <w:vertAlign w:val="superscript"/>
+              </w:rPr>
+              <w:t>st</w:t>
+            </w:r>
+            <w:r>
+              <w:rPr>
+                <w:rFonts w:ascii="Times New Roman" w:eastAsia="Times New Roman" w:hAnsi="Times New Roman" w:cs="Times New Roman"/>
+                <w:spacing w:val="-1"/>
+              </w:rPr>
+              <w:t>, 2024</w:t>
+            </w:r>
           </w:p>
         </w:tc>
       </w:tr>
@@ -1482,7 +1788,7 @@
                 <w:rFonts w:ascii="Times New Roman" w:eastAsia="Times New Roman" w:hAnsi="Times New Roman" w:cs="Times New Roman"/>
                 <w:spacing w:val="-1"/>
               </w:rPr>
-              <w:t xml:space="preserve"> </w:t>
+              <w:t>Refinement</w:t>
             </w:r>
           </w:p>
         </w:tc>
@@ -1524,6 +1830,13 @@
                 <w:spacing w:val="-1"/>
               </w:rPr>
             </w:pPr>
+            <w:r>
+              <w:rPr>
+                <w:rFonts w:ascii="Times New Roman" w:eastAsia="Times New Roman" w:hAnsi="Times New Roman" w:cs="Times New Roman"/>
+                <w:spacing w:val="-1"/>
+              </w:rPr>
+              <w:t>40 hours</w:t>
+            </w:r>
           </w:p>
         </w:tc>
       </w:tr>
@@ -1564,6 +1877,13 @@
                 <w:spacing w:val="-1"/>
               </w:rPr>
             </w:pPr>
+            <w:r>
+              <w:rPr>
+                <w:rFonts w:ascii="Times New Roman" w:eastAsia="Times New Roman" w:hAnsi="Times New Roman" w:cs="Times New Roman"/>
+                <w:spacing w:val="-1"/>
+              </w:rPr>
+              <w:t>40 hours</w:t>
+            </w:r>
           </w:p>
         </w:tc>
       </w:tr>
@@ -1609,76 +1929,132 @@
                 <w:rFonts w:ascii="Times New Roman" w:eastAsia="Times New Roman" w:hAnsi="Times New Roman" w:cs="Times New Roman"/>
                 <w:spacing w:val="-1"/>
               </w:rPr>
-              <w:t xml:space="preserve"> Member 1</w:t>
-            </w:r>
-          </w:p>
-          <w:p>
-            <w:pPr>
-              <w:rPr>
-                <w:rFonts w:ascii="Times New Roman" w:eastAsia="Times New Roman" w:hAnsi="Times New Roman" w:cs="Times New Roman"/>
-                <w:spacing w:val="-1"/>
-              </w:rPr>
-            </w:pPr>
-            <w:r>
-              <w:rPr>
-                <w:rFonts w:ascii="Times New Roman" w:eastAsia="Times New Roman" w:hAnsi="Times New Roman" w:cs="Times New Roman"/>
-                <w:spacing w:val="-1"/>
-              </w:rPr>
-              <w:t xml:space="preserve"> Member 2</w:t>
-            </w:r>
-          </w:p>
-          <w:p>
-            <w:pPr>
-              <w:rPr>
-                <w:rFonts w:ascii="Times New Roman" w:eastAsia="Times New Roman" w:hAnsi="Times New Roman" w:cs="Times New Roman"/>
-                <w:spacing w:val="-1"/>
-              </w:rPr>
-            </w:pPr>
-            <w:r>
-              <w:rPr>
-                <w:rFonts w:ascii="Times New Roman" w:eastAsia="Times New Roman" w:hAnsi="Times New Roman" w:cs="Times New Roman"/>
-                <w:spacing w:val="-1"/>
-              </w:rPr>
-              <w:t xml:space="preserve"> Member 3</w:t>
-            </w:r>
-          </w:p>
-          <w:p>
-            <w:pPr>
-              <w:rPr>
-                <w:rFonts w:ascii="Times New Roman" w:eastAsia="Times New Roman" w:hAnsi="Times New Roman" w:cs="Times New Roman"/>
-                <w:spacing w:val="-1"/>
-              </w:rPr>
-            </w:pPr>
-            <w:r>
-              <w:rPr>
-                <w:rFonts w:ascii="Times New Roman" w:eastAsia="Times New Roman" w:hAnsi="Times New Roman" w:cs="Times New Roman"/>
-                <w:spacing w:val="-1"/>
-              </w:rPr>
-              <w:t xml:space="preserve"> Member 4</w:t>
-            </w:r>
-          </w:p>
-          <w:p>
-            <w:pPr>
-              <w:rPr>
-                <w:rFonts w:ascii="Times New Roman" w:eastAsia="Times New Roman" w:hAnsi="Times New Roman" w:cs="Times New Roman"/>
-                <w:spacing w:val="-1"/>
-              </w:rPr>
-            </w:pPr>
-            <w:r>
-              <w:rPr>
-                <w:rFonts w:ascii="Times New Roman" w:eastAsia="Times New Roman" w:hAnsi="Times New Roman" w:cs="Times New Roman"/>
-                <w:spacing w:val="-1"/>
-              </w:rPr>
-              <w:t xml:space="preserve"> Member 5</w:t>
-            </w:r>
-          </w:p>
-          <w:p>
-            <w:pPr>
-              <w:rPr>
-                <w:rFonts w:ascii="Times New Roman" w:eastAsia="Times New Roman" w:hAnsi="Times New Roman" w:cs="Times New Roman"/>
-                <w:spacing w:val="-1"/>
-              </w:rPr>
-            </w:pPr>
+              <w:t xml:space="preserve">Julie </w:t>
+            </w:r>
+            <w:proofErr w:type="spellStart"/>
+            <w:r>
+              <w:rPr>
+                <w:rFonts w:ascii="Times New Roman" w:eastAsia="Times New Roman" w:hAnsi="Times New Roman" w:cs="Times New Roman"/>
+                <w:spacing w:val="-1"/>
+              </w:rPr>
+              <w:t>Flament</w:t>
+            </w:r>
+            <w:proofErr w:type="spellEnd"/>
+            <w:r>
+              <w:rPr>
+                <w:rFonts w:ascii="Times New Roman" w:eastAsia="Times New Roman" w:hAnsi="Times New Roman" w:cs="Times New Roman"/>
+                <w:spacing w:val="-1"/>
+              </w:rPr>
+              <w:t xml:space="preserve"> – 8 hours</w:t>
+            </w:r>
+          </w:p>
+          <w:p>
+            <w:pPr>
+              <w:rPr>
+                <w:rFonts w:ascii="Times New Roman" w:eastAsia="Times New Roman" w:hAnsi="Times New Roman" w:cs="Times New Roman"/>
+                <w:spacing w:val="-1"/>
+              </w:rPr>
+            </w:pPr>
+            <w:r>
+              <w:rPr>
+                <w:rFonts w:ascii="Times New Roman" w:eastAsia="Times New Roman" w:hAnsi="Times New Roman" w:cs="Times New Roman"/>
+                <w:spacing w:val="-1"/>
+              </w:rPr>
+              <w:t xml:space="preserve">Noah </w:t>
+            </w:r>
+            <w:proofErr w:type="spellStart"/>
+            <w:r>
+              <w:rPr>
+                <w:rFonts w:ascii="Times New Roman" w:eastAsia="Times New Roman" w:hAnsi="Times New Roman" w:cs="Times New Roman"/>
+                <w:spacing w:val="-1"/>
+              </w:rPr>
+              <w:t>Stasuik</w:t>
+            </w:r>
+            <w:proofErr w:type="spellEnd"/>
+            <w:r>
+              <w:rPr>
+                <w:rFonts w:ascii="Times New Roman" w:eastAsia="Times New Roman" w:hAnsi="Times New Roman" w:cs="Times New Roman"/>
+                <w:spacing w:val="-1"/>
+              </w:rPr>
+              <w:t xml:space="preserve"> – 8 hours</w:t>
+            </w:r>
+          </w:p>
+          <w:p>
+            <w:pPr>
+              <w:rPr>
+                <w:rFonts w:ascii="Times New Roman" w:eastAsia="Times New Roman" w:hAnsi="Times New Roman" w:cs="Times New Roman"/>
+                <w:spacing w:val="-1"/>
+              </w:rPr>
+            </w:pPr>
+            <w:r>
+              <w:rPr>
+                <w:rFonts w:ascii="Times New Roman" w:eastAsia="Times New Roman" w:hAnsi="Times New Roman" w:cs="Times New Roman"/>
+                <w:spacing w:val="-1"/>
+              </w:rPr>
+              <w:t xml:space="preserve">Trevor </w:t>
+            </w:r>
+            <w:proofErr w:type="spellStart"/>
+            <w:r>
+              <w:rPr>
+                <w:rFonts w:ascii="Times New Roman" w:eastAsia="Times New Roman" w:hAnsi="Times New Roman" w:cs="Times New Roman"/>
+                <w:spacing w:val="-1"/>
+              </w:rPr>
+              <w:t>Winser</w:t>
+            </w:r>
+            <w:proofErr w:type="spellEnd"/>
+            <w:r>
+              <w:rPr>
+                <w:rFonts w:ascii="Times New Roman" w:eastAsia="Times New Roman" w:hAnsi="Times New Roman" w:cs="Times New Roman"/>
+                <w:spacing w:val="-1"/>
+              </w:rPr>
+              <w:t xml:space="preserve"> – 8 hours</w:t>
+            </w:r>
+          </w:p>
+          <w:p>
+            <w:pPr>
+              <w:rPr>
+                <w:rFonts w:ascii="Times New Roman" w:eastAsia="Times New Roman" w:hAnsi="Times New Roman" w:cs="Times New Roman"/>
+                <w:spacing w:val="-1"/>
+              </w:rPr>
+            </w:pPr>
+            <w:r>
+              <w:rPr>
+                <w:rFonts w:ascii="Times New Roman" w:eastAsia="Times New Roman" w:hAnsi="Times New Roman" w:cs="Times New Roman"/>
+                <w:spacing w:val="-1"/>
+              </w:rPr>
+              <w:t>Komal Singh – 8 hours</w:t>
+            </w:r>
+          </w:p>
+          <w:p>
+            <w:pPr>
+              <w:rPr>
+                <w:rFonts w:ascii="Times New Roman" w:eastAsia="Times New Roman" w:hAnsi="Times New Roman" w:cs="Times New Roman"/>
+                <w:spacing w:val="-1"/>
+              </w:rPr>
+            </w:pPr>
+            <w:proofErr w:type="spellStart"/>
+            <w:r>
+              <w:rPr>
+                <w:rFonts w:ascii="Times New Roman" w:eastAsia="Times New Roman" w:hAnsi="Times New Roman" w:cs="Times New Roman"/>
+                <w:spacing w:val="-1"/>
+              </w:rPr>
+              <w:t>Lakshay</w:t>
+            </w:r>
+            <w:proofErr w:type="spellEnd"/>
+            <w:r>
+              <w:rPr>
+                <w:rFonts w:ascii="Times New Roman" w:eastAsia="Times New Roman" w:hAnsi="Times New Roman" w:cs="Times New Roman"/>
+                <w:spacing w:val="-1"/>
+              </w:rPr>
+              <w:t xml:space="preserve"> Dang – 8 hours</w:t>
+            </w:r>
+            <w:r>
+              <w:rPr>
+                <w:rFonts w:ascii="Times New Roman" w:eastAsia="Times New Roman" w:hAnsi="Times New Roman" w:cs="Times New Roman"/>
+                <w:spacing w:val="-1"/>
+              </w:rPr>
+              <w:t xml:space="preserve"> </w:t>
+            </w:r>
           </w:p>
         </w:tc>
       </w:tr>
@@ -1729,6 +2105,27 @@
                 <w:spacing w:val="-1"/>
               </w:rPr>
             </w:pPr>
+            <w:r>
+              <w:rPr>
+                <w:rFonts w:ascii="Times New Roman" w:eastAsia="Times New Roman" w:hAnsi="Times New Roman" w:cs="Times New Roman"/>
+                <w:spacing w:val="-1"/>
+              </w:rPr>
+              <w:t>Scheduling group meetings, people not meeting their work    capacity.</w:t>
+            </w:r>
+            <w:r>
+              <w:rPr>
+                <w:rFonts w:ascii="Times New Roman" w:eastAsia="Times New Roman" w:hAnsi="Times New Roman" w:cs="Times New Roman"/>
+                <w:spacing w:val="-1"/>
+              </w:rPr>
+              <w:t xml:space="preserve"> </w:t>
+            </w:r>
+            <w:r>
+              <w:rPr>
+                <w:rFonts w:ascii="Times New Roman" w:eastAsia="Times New Roman" w:hAnsi="Times New Roman" w:cs="Times New Roman"/>
+                <w:spacing w:val="-1"/>
+              </w:rPr>
+              <w:t>Struggling with testing.</w:t>
+            </w:r>
           </w:p>
         </w:tc>
       </w:tr>
@@ -1779,6 +2176,13 @@
                 <w:spacing w:val="-1"/>
               </w:rPr>
             </w:pPr>
+            <w:r>
+              <w:rPr>
+                <w:rFonts w:ascii="Times New Roman" w:eastAsia="Times New Roman" w:hAnsi="Times New Roman" w:cs="Times New Roman"/>
+                <w:spacing w:val="-1"/>
+              </w:rPr>
+              <w:t>Communicate available times for group meetings. Communicate if any help is necessary. People doing a bit more work if others feel they can’t finish everything in time.</w:t>
+            </w:r>
           </w:p>
         </w:tc>
       </w:tr>
@@ -1853,7 +2257,7 @@
           <w:szCs w:val="34"/>
         </w:rPr>
         <w:drawing>
-          <wp:inline distT="0" distB="0" distL="0" distR="0">
+          <wp:inline distT="0" distB="0" distL="0" distR="0" wp14:anchorId="73D14026" wp14:editId="17F71567">
             <wp:extent cx="178594" cy="178594"/>
             <wp:effectExtent l="0" t="0" r="0" b="0"/>
             <wp:docPr id="306956271" name="Picture 1" descr=":books:"/>
@@ -1935,6 +2339,13 @@
           <w:spacing w:val="-1"/>
         </w:rPr>
       </w:pPr>
+      <w:r>
+        <w:rPr>
+          <w:rFonts w:ascii="Times New Roman" w:eastAsia="Times New Roman" w:hAnsi="Times New Roman" w:cs="Times New Roman"/>
+          <w:spacing w:val="-1"/>
+        </w:rPr>
+        <w:t>Microsoft Word</w:t>
+      </w:r>
     </w:p>
     <w:p>
       <w:pPr>
@@ -1942,6 +2353,31 @@
           <w:ilvl w:val="0"/>
           <w:numId w:val="5"/>
         </w:numPr>
+        <w:rPr>
+          <w:rFonts w:ascii="Times New Roman" w:eastAsia="Times New Roman" w:hAnsi="Times New Roman" w:cs="Times New Roman"/>
+          <w:spacing w:val="-1"/>
+        </w:rPr>
+      </w:pPr>
+      <w:proofErr w:type="spellStart"/>
+      <w:r>
+        <w:rPr>
+          <w:rFonts w:ascii="Times New Roman" w:eastAsia="Times New Roman" w:hAnsi="Times New Roman" w:cs="Times New Roman"/>
+          <w:spacing w:val="-1"/>
+        </w:rPr>
+        <w:t>KanBan</w:t>
+      </w:r>
+      <w:proofErr w:type="spellEnd"/>
+      <w:r>
+        <w:rPr>
+          <w:rFonts w:ascii="Times New Roman" w:eastAsia="Times New Roman" w:hAnsi="Times New Roman" w:cs="Times New Roman"/>
+          <w:spacing w:val="-1"/>
+        </w:rPr>
+        <w:t xml:space="preserve"> Board on GitHub</w:t>
+      </w:r>
+    </w:p>
+    <w:p>
+      <w:pPr>
+        <w:ind w:left="720"/>
         <w:rPr>
           <w:rFonts w:ascii="Times New Roman" w:eastAsia="Times New Roman" w:hAnsi="Times New Roman" w:cs="Times New Roman"/>
           <w:spacing w:val="-1"/>

</xml_diff>

<commit_message>
Revert "Merge branch 'main' into site-integration"
This reverts commit dc51903f64fb29424ff392cd4e444dfd928d0fc5, reversing
changes made to cd4833812e7070c6ed3554a55b76d8c52c1db7ae.
</commit_message>
<xml_diff>
--- a/Scrum meetings/SCRUM-MEETING-Week12.docx
+++ b/Scrum meetings/SCRUM-MEETING-Week12.docx
@@ -20,13 +20,7 @@
         <w:t> </w:t>
       </w:r>
       <w:r>
-        <w:t>SCRUM MEETING WEEK (</w:t>
-      </w:r>
-      <w:r>
-        <w:t>12</w:t>
-      </w:r>
-      <w:r>
-        <w:t>)</w:t>
+        <w:t>SCRUM MEETING WEEK ()</w:t>
       </w:r>
     </w:p>
     <w:p>
@@ -98,7 +92,7 @@
           <w:szCs w:val="34"/>
         </w:rPr>
         <w:drawing>
-          <wp:inline distT="0" distB="0" distL="0" distR="0" wp14:anchorId="20B44F0A" wp14:editId="4049086D">
+          <wp:inline distT="0" distB="0" distL="0" distR="0" wp14:anchorId="79682000" wp14:editId="2AA0A4C6">
             <wp:extent cx="157163" cy="157163"/>
             <wp:effectExtent l="0" t="0" r="0" b="0"/>
             <wp:docPr id="1499542647" name="Picture 4" descr=":white_check_mark:"/>
@@ -303,72 +297,20 @@
                 <w:rFonts w:ascii="Times New Roman" w:eastAsia="Times New Roman" w:hAnsi="Times New Roman" w:cs="Times New Roman"/>
               </w:rPr>
             </w:pPr>
-            <w:r>
-              <w:rPr>
-                <w:rFonts w:ascii="Times New Roman" w:eastAsia="Times New Roman" w:hAnsi="Times New Roman" w:cs="Times New Roman"/>
-              </w:rPr>
-              <w:t xml:space="preserve">Communicated using WhatsApp to share struggles group members ran into </w:t>
-            </w:r>
-            <w:proofErr w:type="gramStart"/>
-            <w:r>
-              <w:rPr>
-                <w:rFonts w:ascii="Times New Roman" w:eastAsia="Times New Roman" w:hAnsi="Times New Roman" w:cs="Times New Roman"/>
-              </w:rPr>
-              <w:t>in order to</w:t>
-            </w:r>
-            <w:proofErr w:type="gramEnd"/>
-            <w:r>
-              <w:rPr>
-                <w:rFonts w:ascii="Times New Roman" w:eastAsia="Times New Roman" w:hAnsi="Times New Roman" w:cs="Times New Roman"/>
-              </w:rPr>
-              <w:t xml:space="preserve"> get help</w:t>
-            </w:r>
-            <w:r>
-              <w:rPr>
-                <w:rFonts w:ascii="Times New Roman" w:eastAsia="Times New Roman" w:hAnsi="Times New Roman" w:cs="Times New Roman"/>
-              </w:rPr>
-              <w:t>.</w:t>
-            </w:r>
-          </w:p>
-          <w:p>
-            <w:pPr>
-              <w:rPr>
-                <w:rFonts w:ascii="Times New Roman" w:eastAsia="Times New Roman" w:hAnsi="Times New Roman" w:cs="Times New Roman"/>
-              </w:rPr>
-            </w:pPr>
-          </w:p>
-          <w:p>
-            <w:pPr>
-              <w:rPr>
-                <w:rFonts w:ascii="Times New Roman" w:eastAsia="Times New Roman" w:hAnsi="Times New Roman" w:cs="Times New Roman"/>
-              </w:rPr>
-            </w:pPr>
-            <w:r>
-              <w:rPr>
-                <w:rFonts w:ascii="Times New Roman" w:eastAsia="Times New Roman" w:hAnsi="Times New Roman" w:cs="Times New Roman"/>
-              </w:rPr>
-              <w:t>Re-routed and fixed the file system organization.</w:t>
-            </w:r>
-          </w:p>
-          <w:p>
-            <w:pPr>
-              <w:rPr>
-                <w:rFonts w:ascii="Times New Roman" w:eastAsia="Times New Roman" w:hAnsi="Times New Roman" w:cs="Times New Roman"/>
-              </w:rPr>
-            </w:pPr>
-          </w:p>
-          <w:p>
-            <w:pPr>
-              <w:rPr>
-                <w:rFonts w:ascii="Times New Roman" w:eastAsia="Times New Roman" w:hAnsi="Times New Roman" w:cs="Times New Roman"/>
-              </w:rPr>
-            </w:pPr>
-            <w:r>
-              <w:rPr>
-                <w:rFonts w:ascii="Times New Roman" w:eastAsia="Times New Roman" w:hAnsi="Times New Roman" w:cs="Times New Roman"/>
-              </w:rPr>
-              <w:t>Had separate group meetings to help plan and work on issues.</w:t>
-            </w:r>
+          </w:p>
+          <w:p>
+            <w:pPr>
+              <w:rPr>
+                <w:rFonts w:ascii="Times New Roman" w:eastAsia="Times New Roman" w:hAnsi="Times New Roman" w:cs="Times New Roman"/>
+              </w:rPr>
+            </w:pPr>
+          </w:p>
+          <w:p>
+            <w:pPr>
+              <w:rPr>
+                <w:rFonts w:ascii="Times New Roman" w:eastAsia="Times New Roman" w:hAnsi="Times New Roman" w:cs="Times New Roman"/>
+              </w:rPr>
+            </w:pPr>
           </w:p>
           <w:p>
             <w:pPr>
@@ -403,80 +345,6 @@
               <w:t>​​</w:t>
             </w:r>
           </w:p>
-          <w:p>
-            <w:pPr>
-              <w:rPr>
-                <w:rFonts w:ascii="Times New Roman" w:eastAsia="Times New Roman" w:hAnsi="Times New Roman" w:cs="Times New Roman"/>
-              </w:rPr>
-            </w:pPr>
-            <w:r>
-              <w:rPr>
-                <w:rFonts w:ascii="Times New Roman" w:eastAsia="Times New Roman" w:hAnsi="Times New Roman" w:cs="Times New Roman"/>
-              </w:rPr>
-              <w:t>Looked over everyone’s work from the previous sprint to ensure it matched everyone’s expectations.</w:t>
-            </w:r>
-          </w:p>
-          <w:p>
-            <w:pPr>
-              <w:rPr>
-                <w:rFonts w:ascii="Times New Roman" w:eastAsia="Times New Roman" w:hAnsi="Times New Roman" w:cs="Times New Roman"/>
-              </w:rPr>
-            </w:pPr>
-          </w:p>
-          <w:p>
-            <w:pPr>
-              <w:rPr>
-                <w:rFonts w:ascii="Times New Roman" w:eastAsia="Times New Roman" w:hAnsi="Times New Roman" w:cs="Times New Roman"/>
-              </w:rPr>
-            </w:pPr>
-            <w:r>
-              <w:rPr>
-                <w:rFonts w:ascii="Times New Roman" w:eastAsia="Times New Roman" w:hAnsi="Times New Roman" w:cs="Times New Roman"/>
-              </w:rPr>
-              <w:t>Divided up the work for the next sprint.</w:t>
-            </w:r>
-          </w:p>
-          <w:p>
-            <w:pPr>
-              <w:rPr>
-                <w:rFonts w:ascii="Times New Roman" w:eastAsia="Times New Roman" w:hAnsi="Times New Roman" w:cs="Times New Roman"/>
-              </w:rPr>
-            </w:pPr>
-          </w:p>
-          <w:p>
-            <w:pPr>
-              <w:rPr>
-                <w:rFonts w:ascii="Times New Roman" w:eastAsia="Times New Roman" w:hAnsi="Times New Roman" w:cs="Times New Roman"/>
-              </w:rPr>
-            </w:pPr>
-            <w:r>
-              <w:rPr>
-                <w:rFonts w:ascii="Times New Roman" w:eastAsia="Times New Roman" w:hAnsi="Times New Roman" w:cs="Times New Roman"/>
-              </w:rPr>
-              <w:t xml:space="preserve">Discussed any issues we ran into this week that need to be resolved </w:t>
-            </w:r>
-            <w:proofErr w:type="gramStart"/>
-            <w:r>
-              <w:rPr>
-                <w:rFonts w:ascii="Times New Roman" w:eastAsia="Times New Roman" w:hAnsi="Times New Roman" w:cs="Times New Roman"/>
-              </w:rPr>
-              <w:t>in order to</w:t>
-            </w:r>
-            <w:proofErr w:type="gramEnd"/>
-            <w:r>
-              <w:rPr>
-                <w:rFonts w:ascii="Times New Roman" w:eastAsia="Times New Roman" w:hAnsi="Times New Roman" w:cs="Times New Roman"/>
-              </w:rPr>
-              <w:t xml:space="preserve"> continue implementing everything properly.</w:t>
-            </w:r>
-          </w:p>
-          <w:p>
-            <w:pPr>
-              <w:rPr>
-                <w:rFonts w:ascii="Times New Roman" w:eastAsia="Times New Roman" w:hAnsi="Times New Roman" w:cs="Times New Roman"/>
-              </w:rPr>
-            </w:pPr>
-          </w:p>
         </w:tc>
         <w:tc>
           <w:tcPr>
@@ -494,59 +362,6 @@
                 <w:rFonts w:ascii="Times New Roman" w:eastAsia="Times New Roman" w:hAnsi="Times New Roman" w:cs="Times New Roman"/>
               </w:rPr>
               <w:t>​​</w:t>
-            </w:r>
-          </w:p>
-          <w:p>
-            <w:pPr>
-              <w:rPr>
-                <w:rFonts w:ascii="Times New Roman" w:eastAsia="Times New Roman" w:hAnsi="Times New Roman" w:cs="Times New Roman"/>
-              </w:rPr>
-            </w:pPr>
-            <w:r>
-              <w:rPr>
-                <w:rFonts w:ascii="Times New Roman" w:eastAsia="Times New Roman" w:hAnsi="Times New Roman" w:cs="Times New Roman"/>
-              </w:rPr>
-              <w:t xml:space="preserve">Finish up any other issues we have left. </w:t>
-            </w:r>
-          </w:p>
-          <w:p>
-            <w:pPr>
-              <w:rPr>
-                <w:rFonts w:ascii="Times New Roman" w:eastAsia="Times New Roman" w:hAnsi="Times New Roman" w:cs="Times New Roman"/>
-              </w:rPr>
-            </w:pPr>
-          </w:p>
-          <w:p>
-            <w:pPr>
-              <w:rPr>
-                <w:rFonts w:ascii="Times New Roman" w:eastAsia="Times New Roman" w:hAnsi="Times New Roman" w:cs="Times New Roman"/>
-              </w:rPr>
-            </w:pPr>
-            <w:r>
-              <w:rPr>
-                <w:rFonts w:ascii="Times New Roman" w:eastAsia="Times New Roman" w:hAnsi="Times New Roman" w:cs="Times New Roman"/>
-              </w:rPr>
-              <w:t>Make final changes.</w:t>
-            </w:r>
-          </w:p>
-          <w:p>
-            <w:pPr>
-              <w:rPr>
-                <w:rFonts w:ascii="Times New Roman" w:eastAsia="Times New Roman" w:hAnsi="Times New Roman" w:cs="Times New Roman"/>
-              </w:rPr>
-            </w:pPr>
-          </w:p>
-          <w:p>
-            <w:pPr>
-              <w:rPr>
-                <w:rFonts w:ascii="Times New Roman" w:eastAsia="Times New Roman" w:hAnsi="Times New Roman" w:cs="Times New Roman"/>
-              </w:rPr>
-            </w:pPr>
-            <w:r>
-              <w:rPr>
-                <w:rFonts w:ascii="Times New Roman" w:eastAsia="Times New Roman" w:hAnsi="Times New Roman" w:cs="Times New Roman"/>
-              </w:rPr>
-              <w:t>Start on M5 requirements.</w:t>
             </w:r>
           </w:p>
         </w:tc>
@@ -621,7 +436,7 @@
           <w:szCs w:val="34"/>
         </w:rPr>
         <w:drawing>
-          <wp:inline distT="0" distB="0" distL="0" distR="0" wp14:anchorId="4CD5169D" wp14:editId="0A0D81AF">
+          <wp:inline distT="0" distB="0" distL="0" distR="0">
             <wp:extent cx="171450" cy="171450"/>
             <wp:effectExtent l="0" t="0" r="6350" b="6350"/>
             <wp:docPr id="922092399" name="Picture 3" descr=":busts_in_silhouette:"/>
@@ -804,14 +619,14 @@
                 <w:rFonts w:ascii="Times New Roman" w:eastAsia="Times New Roman" w:hAnsi="Times New Roman" w:cs="Times New Roman"/>
                 <w:spacing w:val="-1"/>
               </w:rPr>
-              <w:t xml:space="preserve">​​ </w:t>
-            </w:r>
-            <w:r>
-              <w:rPr>
-                <w:rFonts w:ascii="Times New Roman" w:eastAsia="Times New Roman" w:hAnsi="Times New Roman" w:cs="Times New Roman"/>
-                <w:spacing w:val="-1"/>
-              </w:rPr>
-              <w:t>Julie Flament</w:t>
+              <w:t>​​</w:t>
+            </w:r>
+            <w:r>
+              <w:rPr>
+                <w:rFonts w:ascii="Times New Roman" w:eastAsia="Times New Roman" w:hAnsi="Times New Roman" w:cs="Times New Roman"/>
+                <w:spacing w:val="-1"/>
+              </w:rPr>
+              <w:t xml:space="preserve"> </w:t>
             </w:r>
           </w:p>
         </w:tc>
@@ -832,14 +647,14 @@
                 <w:rFonts w:ascii="Times New Roman" w:eastAsia="Times New Roman" w:hAnsi="Times New Roman" w:cs="Times New Roman"/>
                 <w:spacing w:val="-1"/>
               </w:rPr>
-              <w:t xml:space="preserve">​​ </w:t>
-            </w:r>
-            <w:r>
-              <w:rPr>
-                <w:rFonts w:ascii="Times New Roman" w:eastAsia="Times New Roman" w:hAnsi="Times New Roman" w:cs="Times New Roman"/>
-                <w:spacing w:val="-1"/>
-              </w:rPr>
-              <w:t>Scrum Master</w:t>
+              <w:t>​​</w:t>
+            </w:r>
+            <w:r>
+              <w:rPr>
+                <w:rFonts w:ascii="Times New Roman" w:eastAsia="Times New Roman" w:hAnsi="Times New Roman" w:cs="Times New Roman"/>
+                <w:spacing w:val="-1"/>
+              </w:rPr>
+              <w:t xml:space="preserve"> </w:t>
             </w:r>
           </w:p>
         </w:tc>
@@ -854,21 +669,11 @@
           </w:tcPr>
           <w:p>
             <w:pPr>
-              <w:tabs>
-                <w:tab w:val="left" w:pos="1961"/>
-              </w:tabs>
-              <w:rPr>
-                <w:rFonts w:ascii="Times New Roman" w:eastAsia="Times New Roman" w:hAnsi="Times New Roman" w:cs="Times New Roman"/>
-                <w:spacing w:val="-1"/>
-              </w:rPr>
-            </w:pPr>
-            <w:r>
-              <w:rPr>
-                <w:rFonts w:ascii="Times New Roman" w:eastAsia="Times New Roman" w:hAnsi="Times New Roman" w:cs="Times New Roman"/>
-                <w:spacing w:val="-1"/>
-              </w:rPr>
-              <w:t>Noah Stasuik</w:t>
-            </w:r>
+              <w:rPr>
+                <w:rFonts w:ascii="Times New Roman" w:eastAsia="Times New Roman" w:hAnsi="Times New Roman" w:cs="Times New Roman"/>
+                <w:spacing w:val="-1"/>
+              </w:rPr>
+            </w:pPr>
           </w:p>
         </w:tc>
         <w:tc>
@@ -882,13 +687,6 @@
                 <w:spacing w:val="-1"/>
               </w:rPr>
             </w:pPr>
-            <w:r>
-              <w:rPr>
-                <w:rFonts w:ascii="Times New Roman" w:eastAsia="Times New Roman" w:hAnsi="Times New Roman" w:cs="Times New Roman"/>
-                <w:spacing w:val="-1"/>
-              </w:rPr>
-              <w:t>Project Manager</w:t>
-            </w:r>
           </w:p>
         </w:tc>
       </w:tr>
@@ -907,22 +705,6 @@
                 <w:spacing w:val="-1"/>
               </w:rPr>
             </w:pPr>
-            <w:r>
-              <w:rPr>
-                <w:rFonts w:ascii="Times New Roman" w:eastAsia="Times New Roman" w:hAnsi="Times New Roman" w:cs="Times New Roman"/>
-                <w:spacing w:val="-1"/>
-              </w:rPr>
-              <w:t xml:space="preserve">Trevor </w:t>
-            </w:r>
-            <w:proofErr w:type="spellStart"/>
-            <w:r>
-              <w:rPr>
-                <w:rFonts w:ascii="Times New Roman" w:eastAsia="Times New Roman" w:hAnsi="Times New Roman" w:cs="Times New Roman"/>
-                <w:spacing w:val="-1"/>
-              </w:rPr>
-              <w:t>Winser</w:t>
-            </w:r>
-            <w:proofErr w:type="spellEnd"/>
           </w:p>
         </w:tc>
         <w:tc>
@@ -936,13 +718,6 @@
                 <w:spacing w:val="-1"/>
               </w:rPr>
             </w:pPr>
-            <w:r>
-              <w:rPr>
-                <w:rFonts w:ascii="Times New Roman" w:eastAsia="Times New Roman" w:hAnsi="Times New Roman" w:cs="Times New Roman"/>
-                <w:spacing w:val="-1"/>
-              </w:rPr>
-              <w:t>Developer</w:t>
-            </w:r>
           </w:p>
         </w:tc>
       </w:tr>
@@ -961,13 +736,6 @@
                 <w:spacing w:val="-1"/>
               </w:rPr>
             </w:pPr>
-            <w:r>
-              <w:rPr>
-                <w:rFonts w:ascii="Times New Roman" w:eastAsia="Times New Roman" w:hAnsi="Times New Roman" w:cs="Times New Roman"/>
-                <w:spacing w:val="-1"/>
-              </w:rPr>
-              <w:t>Komal Singh</w:t>
-            </w:r>
           </w:p>
         </w:tc>
         <w:tc>
@@ -981,13 +749,6 @@
                 <w:spacing w:val="-1"/>
               </w:rPr>
             </w:pPr>
-            <w:r>
-              <w:rPr>
-                <w:rFonts w:ascii="Times New Roman" w:eastAsia="Times New Roman" w:hAnsi="Times New Roman" w:cs="Times New Roman"/>
-                <w:spacing w:val="-1"/>
-              </w:rPr>
-              <w:t>Developer</w:t>
-            </w:r>
           </w:p>
         </w:tc>
       </w:tr>
@@ -1006,22 +767,6 @@
                 <w:spacing w:val="-1"/>
               </w:rPr>
             </w:pPr>
-            <w:proofErr w:type="spellStart"/>
-            <w:r>
-              <w:rPr>
-                <w:rFonts w:ascii="Times New Roman" w:eastAsia="Times New Roman" w:hAnsi="Times New Roman" w:cs="Times New Roman"/>
-                <w:spacing w:val="-1"/>
-              </w:rPr>
-              <w:t>Lakshay</w:t>
-            </w:r>
-            <w:proofErr w:type="spellEnd"/>
-            <w:r>
-              <w:rPr>
-                <w:rFonts w:ascii="Times New Roman" w:eastAsia="Times New Roman" w:hAnsi="Times New Roman" w:cs="Times New Roman"/>
-                <w:spacing w:val="-1"/>
-              </w:rPr>
-              <w:t xml:space="preserve"> Dang</w:t>
-            </w:r>
           </w:p>
         </w:tc>
         <w:tc>
@@ -1035,13 +780,6 @@
                 <w:spacing w:val="-1"/>
               </w:rPr>
             </w:pPr>
-            <w:r>
-              <w:rPr>
-                <w:rFonts w:ascii="Times New Roman" w:eastAsia="Times New Roman" w:hAnsi="Times New Roman" w:cs="Times New Roman"/>
-                <w:spacing w:val="-1"/>
-              </w:rPr>
-              <w:t>Developer</w:t>
-            </w:r>
           </w:p>
         </w:tc>
       </w:tr>
@@ -1156,7 +894,7 @@
           <w:szCs w:val="34"/>
         </w:rPr>
         <w:drawing>
-          <wp:inline distT="0" distB="0" distL="0" distR="0" wp14:anchorId="6AFB1703" wp14:editId="7CFCD1E7">
+          <wp:inline distT="0" distB="0" distL="0" distR="0">
             <wp:extent cx="185738" cy="185738"/>
             <wp:effectExtent l="0" t="0" r="5080" b="5080"/>
             <wp:docPr id="459473846" name="Picture 2" descr=":pencil2:"/>
@@ -1330,7 +1068,14 @@
                 <w:rFonts w:ascii="Times New Roman" w:eastAsia="Times New Roman" w:hAnsi="Times New Roman" w:cs="Times New Roman"/>
                 <w:spacing w:val="-1"/>
               </w:rPr>
-              <w:t>Testing and Integration</w:t>
+              <w:t>​​</w:t>
+            </w:r>
+            <w:r>
+              <w:rPr>
+                <w:rFonts w:ascii="Times New Roman" w:eastAsia="Times New Roman" w:hAnsi="Times New Roman" w:cs="Times New Roman"/>
+                <w:spacing w:val="-1"/>
+              </w:rPr>
+              <w:t>e.g., Bugs</w:t>
             </w:r>
           </w:p>
         </w:tc>
@@ -1384,7 +1129,7 @@
                 <w:rFonts w:ascii="Times New Roman" w:eastAsia="Times New Roman" w:hAnsi="Times New Roman" w:cs="Times New Roman"/>
                 <w:spacing w:val="-1"/>
               </w:rPr>
-              <w:t>12</w:t>
+              <w:t xml:space="preserve"> </w:t>
             </w:r>
           </w:p>
         </w:tc>
@@ -1429,13 +1174,6 @@
                 <w:spacing w:val="-1"/>
               </w:rPr>
             </w:pPr>
-            <w:r>
-              <w:rPr>
-                <w:rFonts w:ascii="Times New Roman" w:eastAsia="Times New Roman" w:hAnsi="Times New Roman" w:cs="Times New Roman"/>
-                <w:spacing w:val="-1"/>
-              </w:rPr>
-              <w:t>4</w:t>
-            </w:r>
           </w:p>
         </w:tc>
       </w:tr>
@@ -1479,13 +1217,6 @@
                 <w:spacing w:val="-1"/>
               </w:rPr>
             </w:pPr>
-            <w:r>
-              <w:rPr>
-                <w:rFonts w:ascii="Times New Roman" w:eastAsia="Times New Roman" w:hAnsi="Times New Roman" w:cs="Times New Roman"/>
-                <w:spacing w:val="-1"/>
-              </w:rPr>
-              <w:t>40 hours</w:t>
-            </w:r>
           </w:p>
         </w:tc>
       </w:tr>
@@ -1513,7 +1244,6 @@
                 <w:bCs/>
                 <w:spacing w:val="-1"/>
               </w:rPr>
-              <w:lastRenderedPageBreak/>
               <w:t>Summary</w:t>
             </w:r>
           </w:p>
@@ -1542,7 +1272,7 @@
                 <w:rFonts w:ascii="Times New Roman" w:eastAsia="Times New Roman" w:hAnsi="Times New Roman" w:cs="Times New Roman"/>
                 <w:spacing w:val="-1"/>
               </w:rPr>
-              <w:t xml:space="preserve">Worked on updating the file system and rerouting everything. Made a predictions dashboard, with two visualizations (map and graph). Finished M4 requirements. </w:t>
+              <w:t xml:space="preserve"> </w:t>
             </w:r>
           </w:p>
         </w:tc>
@@ -1570,6 +1300,7 @@
           <w:sz w:val="27"/>
           <w:szCs w:val="27"/>
         </w:rPr>
+        <w:lastRenderedPageBreak/>
         <w:t>Details</w:t>
       </w:r>
       <w:r>
@@ -1657,22 +1388,7 @@
                 <w:rFonts w:ascii="Times New Roman" w:eastAsia="Times New Roman" w:hAnsi="Times New Roman" w:cs="Times New Roman"/>
                 <w:spacing w:val="-1"/>
               </w:rPr>
-              <w:t>March 26</w:t>
-            </w:r>
-            <w:r>
-              <w:rPr>
-                <w:rFonts w:ascii="Times New Roman" w:eastAsia="Times New Roman" w:hAnsi="Times New Roman" w:cs="Times New Roman"/>
-                <w:spacing w:val="-1"/>
-                <w:vertAlign w:val="superscript"/>
-              </w:rPr>
-              <w:t>th</w:t>
-            </w:r>
-            <w:r>
-              <w:rPr>
-                <w:rFonts w:ascii="Times New Roman" w:eastAsia="Times New Roman" w:hAnsi="Times New Roman" w:cs="Times New Roman"/>
-                <w:spacing w:val="-1"/>
-              </w:rPr>
-              <w:t>, 2024</w:t>
+              <w:t xml:space="preserve"> </w:t>
             </w:r>
           </w:p>
         </w:tc>
@@ -1714,28 +1430,6 @@
                 <w:spacing w:val="-1"/>
               </w:rPr>
             </w:pPr>
-            <w:r>
-              <w:rPr>
-                <w:rFonts w:ascii="Times New Roman" w:eastAsia="Times New Roman" w:hAnsi="Times New Roman" w:cs="Times New Roman"/>
-                <w:spacing w:val="-1"/>
-              </w:rPr>
-              <w:t>April 1</w:t>
-            </w:r>
-            <w:r>
-              <w:rPr>
-                <w:rFonts w:ascii="Times New Roman" w:eastAsia="Times New Roman" w:hAnsi="Times New Roman" w:cs="Times New Roman"/>
-                <w:spacing w:val="-1"/>
-                <w:vertAlign w:val="superscript"/>
-              </w:rPr>
-              <w:t>st</w:t>
-            </w:r>
-            <w:r>
-              <w:rPr>
-                <w:rFonts w:ascii="Times New Roman" w:eastAsia="Times New Roman" w:hAnsi="Times New Roman" w:cs="Times New Roman"/>
-                <w:spacing w:val="-1"/>
-              </w:rPr>
-              <w:t>, 2024</w:t>
-            </w:r>
           </w:p>
         </w:tc>
       </w:tr>
@@ -1788,7 +1482,7 @@
                 <w:rFonts w:ascii="Times New Roman" w:eastAsia="Times New Roman" w:hAnsi="Times New Roman" w:cs="Times New Roman"/>
                 <w:spacing w:val="-1"/>
               </w:rPr>
-              <w:t>Refinement</w:t>
+              <w:t xml:space="preserve"> </w:t>
             </w:r>
           </w:p>
         </w:tc>
@@ -1830,13 +1524,6 @@
                 <w:spacing w:val="-1"/>
               </w:rPr>
             </w:pPr>
-            <w:r>
-              <w:rPr>
-                <w:rFonts w:ascii="Times New Roman" w:eastAsia="Times New Roman" w:hAnsi="Times New Roman" w:cs="Times New Roman"/>
-                <w:spacing w:val="-1"/>
-              </w:rPr>
-              <w:t>40 hours</w:t>
-            </w:r>
           </w:p>
         </w:tc>
       </w:tr>
@@ -1877,13 +1564,6 @@
                 <w:spacing w:val="-1"/>
               </w:rPr>
             </w:pPr>
-            <w:r>
-              <w:rPr>
-                <w:rFonts w:ascii="Times New Roman" w:eastAsia="Times New Roman" w:hAnsi="Times New Roman" w:cs="Times New Roman"/>
-                <w:spacing w:val="-1"/>
-              </w:rPr>
-              <w:t>40 hours</w:t>
-            </w:r>
           </w:p>
         </w:tc>
       </w:tr>
@@ -1929,132 +1609,76 @@
                 <w:rFonts w:ascii="Times New Roman" w:eastAsia="Times New Roman" w:hAnsi="Times New Roman" w:cs="Times New Roman"/>
                 <w:spacing w:val="-1"/>
               </w:rPr>
-              <w:t xml:space="preserve">Julie </w:t>
-            </w:r>
-            <w:proofErr w:type="spellStart"/>
-            <w:r>
-              <w:rPr>
-                <w:rFonts w:ascii="Times New Roman" w:eastAsia="Times New Roman" w:hAnsi="Times New Roman" w:cs="Times New Roman"/>
-                <w:spacing w:val="-1"/>
-              </w:rPr>
-              <w:t>Flament</w:t>
-            </w:r>
-            <w:proofErr w:type="spellEnd"/>
-            <w:r>
-              <w:rPr>
-                <w:rFonts w:ascii="Times New Roman" w:eastAsia="Times New Roman" w:hAnsi="Times New Roman" w:cs="Times New Roman"/>
-                <w:spacing w:val="-1"/>
-              </w:rPr>
-              <w:t xml:space="preserve"> – 8 hours</w:t>
-            </w:r>
-          </w:p>
-          <w:p>
-            <w:pPr>
-              <w:rPr>
-                <w:rFonts w:ascii="Times New Roman" w:eastAsia="Times New Roman" w:hAnsi="Times New Roman" w:cs="Times New Roman"/>
-                <w:spacing w:val="-1"/>
-              </w:rPr>
-            </w:pPr>
-            <w:r>
-              <w:rPr>
-                <w:rFonts w:ascii="Times New Roman" w:eastAsia="Times New Roman" w:hAnsi="Times New Roman" w:cs="Times New Roman"/>
-                <w:spacing w:val="-1"/>
-              </w:rPr>
-              <w:t xml:space="preserve">Noah </w:t>
-            </w:r>
-            <w:proofErr w:type="spellStart"/>
-            <w:r>
-              <w:rPr>
-                <w:rFonts w:ascii="Times New Roman" w:eastAsia="Times New Roman" w:hAnsi="Times New Roman" w:cs="Times New Roman"/>
-                <w:spacing w:val="-1"/>
-              </w:rPr>
-              <w:t>Stasuik</w:t>
-            </w:r>
-            <w:proofErr w:type="spellEnd"/>
-            <w:r>
-              <w:rPr>
-                <w:rFonts w:ascii="Times New Roman" w:eastAsia="Times New Roman" w:hAnsi="Times New Roman" w:cs="Times New Roman"/>
-                <w:spacing w:val="-1"/>
-              </w:rPr>
-              <w:t xml:space="preserve"> – 8 hours</w:t>
-            </w:r>
-          </w:p>
-          <w:p>
-            <w:pPr>
-              <w:rPr>
-                <w:rFonts w:ascii="Times New Roman" w:eastAsia="Times New Roman" w:hAnsi="Times New Roman" w:cs="Times New Roman"/>
-                <w:spacing w:val="-1"/>
-              </w:rPr>
-            </w:pPr>
-            <w:r>
-              <w:rPr>
-                <w:rFonts w:ascii="Times New Roman" w:eastAsia="Times New Roman" w:hAnsi="Times New Roman" w:cs="Times New Roman"/>
-                <w:spacing w:val="-1"/>
-              </w:rPr>
-              <w:t xml:space="preserve">Trevor </w:t>
-            </w:r>
-            <w:proofErr w:type="spellStart"/>
-            <w:r>
-              <w:rPr>
-                <w:rFonts w:ascii="Times New Roman" w:eastAsia="Times New Roman" w:hAnsi="Times New Roman" w:cs="Times New Roman"/>
-                <w:spacing w:val="-1"/>
-              </w:rPr>
-              <w:t>Winser</w:t>
-            </w:r>
-            <w:proofErr w:type="spellEnd"/>
-            <w:r>
-              <w:rPr>
-                <w:rFonts w:ascii="Times New Roman" w:eastAsia="Times New Roman" w:hAnsi="Times New Roman" w:cs="Times New Roman"/>
-                <w:spacing w:val="-1"/>
-              </w:rPr>
-              <w:t xml:space="preserve"> – 8 hours</w:t>
-            </w:r>
-          </w:p>
-          <w:p>
-            <w:pPr>
-              <w:rPr>
-                <w:rFonts w:ascii="Times New Roman" w:eastAsia="Times New Roman" w:hAnsi="Times New Roman" w:cs="Times New Roman"/>
-                <w:spacing w:val="-1"/>
-              </w:rPr>
-            </w:pPr>
-            <w:r>
-              <w:rPr>
-                <w:rFonts w:ascii="Times New Roman" w:eastAsia="Times New Roman" w:hAnsi="Times New Roman" w:cs="Times New Roman"/>
-                <w:spacing w:val="-1"/>
-              </w:rPr>
-              <w:t>Komal Singh – 8 hours</w:t>
-            </w:r>
-          </w:p>
-          <w:p>
-            <w:pPr>
-              <w:rPr>
-                <w:rFonts w:ascii="Times New Roman" w:eastAsia="Times New Roman" w:hAnsi="Times New Roman" w:cs="Times New Roman"/>
-                <w:spacing w:val="-1"/>
-              </w:rPr>
-            </w:pPr>
-            <w:proofErr w:type="spellStart"/>
-            <w:r>
-              <w:rPr>
-                <w:rFonts w:ascii="Times New Roman" w:eastAsia="Times New Roman" w:hAnsi="Times New Roman" w:cs="Times New Roman"/>
-                <w:spacing w:val="-1"/>
-              </w:rPr>
-              <w:t>Lakshay</w:t>
-            </w:r>
-            <w:proofErr w:type="spellEnd"/>
-            <w:r>
-              <w:rPr>
-                <w:rFonts w:ascii="Times New Roman" w:eastAsia="Times New Roman" w:hAnsi="Times New Roman" w:cs="Times New Roman"/>
-                <w:spacing w:val="-1"/>
-              </w:rPr>
-              <w:t xml:space="preserve"> Dang – 8 hours</w:t>
-            </w:r>
-            <w:r>
-              <w:rPr>
-                <w:rFonts w:ascii="Times New Roman" w:eastAsia="Times New Roman" w:hAnsi="Times New Roman" w:cs="Times New Roman"/>
-                <w:spacing w:val="-1"/>
-              </w:rPr>
-              <w:t xml:space="preserve"> </w:t>
-            </w:r>
+              <w:t xml:space="preserve"> Member 1</w:t>
+            </w:r>
+          </w:p>
+          <w:p>
+            <w:pPr>
+              <w:rPr>
+                <w:rFonts w:ascii="Times New Roman" w:eastAsia="Times New Roman" w:hAnsi="Times New Roman" w:cs="Times New Roman"/>
+                <w:spacing w:val="-1"/>
+              </w:rPr>
+            </w:pPr>
+            <w:r>
+              <w:rPr>
+                <w:rFonts w:ascii="Times New Roman" w:eastAsia="Times New Roman" w:hAnsi="Times New Roman" w:cs="Times New Roman"/>
+                <w:spacing w:val="-1"/>
+              </w:rPr>
+              <w:t xml:space="preserve"> Member 2</w:t>
+            </w:r>
+          </w:p>
+          <w:p>
+            <w:pPr>
+              <w:rPr>
+                <w:rFonts w:ascii="Times New Roman" w:eastAsia="Times New Roman" w:hAnsi="Times New Roman" w:cs="Times New Roman"/>
+                <w:spacing w:val="-1"/>
+              </w:rPr>
+            </w:pPr>
+            <w:r>
+              <w:rPr>
+                <w:rFonts w:ascii="Times New Roman" w:eastAsia="Times New Roman" w:hAnsi="Times New Roman" w:cs="Times New Roman"/>
+                <w:spacing w:val="-1"/>
+              </w:rPr>
+              <w:t xml:space="preserve"> Member 3</w:t>
+            </w:r>
+          </w:p>
+          <w:p>
+            <w:pPr>
+              <w:rPr>
+                <w:rFonts w:ascii="Times New Roman" w:eastAsia="Times New Roman" w:hAnsi="Times New Roman" w:cs="Times New Roman"/>
+                <w:spacing w:val="-1"/>
+              </w:rPr>
+            </w:pPr>
+            <w:r>
+              <w:rPr>
+                <w:rFonts w:ascii="Times New Roman" w:eastAsia="Times New Roman" w:hAnsi="Times New Roman" w:cs="Times New Roman"/>
+                <w:spacing w:val="-1"/>
+              </w:rPr>
+              <w:t xml:space="preserve"> Member 4</w:t>
+            </w:r>
+          </w:p>
+          <w:p>
+            <w:pPr>
+              <w:rPr>
+                <w:rFonts w:ascii="Times New Roman" w:eastAsia="Times New Roman" w:hAnsi="Times New Roman" w:cs="Times New Roman"/>
+                <w:spacing w:val="-1"/>
+              </w:rPr>
+            </w:pPr>
+            <w:r>
+              <w:rPr>
+                <w:rFonts w:ascii="Times New Roman" w:eastAsia="Times New Roman" w:hAnsi="Times New Roman" w:cs="Times New Roman"/>
+                <w:spacing w:val="-1"/>
+              </w:rPr>
+              <w:t xml:space="preserve"> Member 5</w:t>
+            </w:r>
+          </w:p>
+          <w:p>
+            <w:pPr>
+              <w:rPr>
+                <w:rFonts w:ascii="Times New Roman" w:eastAsia="Times New Roman" w:hAnsi="Times New Roman" w:cs="Times New Roman"/>
+                <w:spacing w:val="-1"/>
+              </w:rPr>
+            </w:pPr>
           </w:p>
         </w:tc>
       </w:tr>
@@ -2105,27 +1729,6 @@
                 <w:spacing w:val="-1"/>
               </w:rPr>
             </w:pPr>
-            <w:r>
-              <w:rPr>
-                <w:rFonts w:ascii="Times New Roman" w:eastAsia="Times New Roman" w:hAnsi="Times New Roman" w:cs="Times New Roman"/>
-                <w:spacing w:val="-1"/>
-              </w:rPr>
-              <w:t>Scheduling group meetings, people not meeting their work    capacity.</w:t>
-            </w:r>
-            <w:r>
-              <w:rPr>
-                <w:rFonts w:ascii="Times New Roman" w:eastAsia="Times New Roman" w:hAnsi="Times New Roman" w:cs="Times New Roman"/>
-                <w:spacing w:val="-1"/>
-              </w:rPr>
-              <w:t xml:space="preserve"> </w:t>
-            </w:r>
-            <w:r>
-              <w:rPr>
-                <w:rFonts w:ascii="Times New Roman" w:eastAsia="Times New Roman" w:hAnsi="Times New Roman" w:cs="Times New Roman"/>
-                <w:spacing w:val="-1"/>
-              </w:rPr>
-              <w:t>Struggling with testing.</w:t>
-            </w:r>
           </w:p>
         </w:tc>
       </w:tr>
@@ -2176,13 +1779,6 @@
                 <w:spacing w:val="-1"/>
               </w:rPr>
             </w:pPr>
-            <w:r>
-              <w:rPr>
-                <w:rFonts w:ascii="Times New Roman" w:eastAsia="Times New Roman" w:hAnsi="Times New Roman" w:cs="Times New Roman"/>
-                <w:spacing w:val="-1"/>
-              </w:rPr>
-              <w:t>Communicate available times for group meetings. Communicate if any help is necessary. People doing a bit more work if others feel they can’t finish everything in time.</w:t>
-            </w:r>
           </w:p>
         </w:tc>
       </w:tr>
@@ -2257,7 +1853,7 @@
           <w:szCs w:val="34"/>
         </w:rPr>
         <w:drawing>
-          <wp:inline distT="0" distB="0" distL="0" distR="0" wp14:anchorId="73D14026" wp14:editId="17F71567">
+          <wp:inline distT="0" distB="0" distL="0" distR="0">
             <wp:extent cx="178594" cy="178594"/>
             <wp:effectExtent l="0" t="0" r="0" b="0"/>
             <wp:docPr id="306956271" name="Picture 1" descr=":books:"/>
@@ -2339,13 +1935,6 @@
           <w:spacing w:val="-1"/>
         </w:rPr>
       </w:pPr>
-      <w:r>
-        <w:rPr>
-          <w:rFonts w:ascii="Times New Roman" w:eastAsia="Times New Roman" w:hAnsi="Times New Roman" w:cs="Times New Roman"/>
-          <w:spacing w:val="-1"/>
-        </w:rPr>
-        <w:t>Microsoft Word</w:t>
-      </w:r>
     </w:p>
     <w:p>
       <w:pPr>
@@ -2353,31 +1942,6 @@
           <w:ilvl w:val="0"/>
           <w:numId w:val="5"/>
         </w:numPr>
-        <w:rPr>
-          <w:rFonts w:ascii="Times New Roman" w:eastAsia="Times New Roman" w:hAnsi="Times New Roman" w:cs="Times New Roman"/>
-          <w:spacing w:val="-1"/>
-        </w:rPr>
-      </w:pPr>
-      <w:proofErr w:type="spellStart"/>
-      <w:r>
-        <w:rPr>
-          <w:rFonts w:ascii="Times New Roman" w:eastAsia="Times New Roman" w:hAnsi="Times New Roman" w:cs="Times New Roman"/>
-          <w:spacing w:val="-1"/>
-        </w:rPr>
-        <w:t>KanBan</w:t>
-      </w:r>
-      <w:proofErr w:type="spellEnd"/>
-      <w:r>
-        <w:rPr>
-          <w:rFonts w:ascii="Times New Roman" w:eastAsia="Times New Roman" w:hAnsi="Times New Roman" w:cs="Times New Roman"/>
-          <w:spacing w:val="-1"/>
-        </w:rPr>
-        <w:t xml:space="preserve"> Board on GitHub</w:t>
-      </w:r>
-    </w:p>
-    <w:p>
-      <w:pPr>
-        <w:ind w:left="720"/>
         <w:rPr>
           <w:rFonts w:ascii="Times New Roman" w:eastAsia="Times New Roman" w:hAnsi="Times New Roman" w:cs="Times New Roman"/>
           <w:spacing w:val="-1"/>

</xml_diff>